<commit_message>
Add and update some documentation.
Add end product img
update research plan
update project plan
</commit_message>
<xml_diff>
--- a/Research Plan.docx
+++ b/Research Plan.docx
@@ -993,6 +993,99 @@
           <w:szCs w:val="24"/>
         </w:rPr>
         <w:t>The estimated time for this sub-question is around 5 to 8 days.</w:t>
+      </w:r>
+    </w:p>
+    <w:p>
+      <w:pPr>
+        <w:rPr>
+          <w:sz w:val="24"/>
+          <w:szCs w:val="24"/>
+        </w:rPr>
+      </w:pPr>
+    </w:p>
+    <w:p>
+      <w:pPr>
+        <w:pStyle w:val="Heading1"/>
+      </w:pPr>
+      <w:r>
+        <w:t>Estimat</w:t>
+      </w:r>
+      <w:r>
+        <w:t>ed</w:t>
+      </w:r>
+      <w:r>
+        <w:t xml:space="preserve"> time</w:t>
+      </w:r>
+    </w:p>
+    <w:p>
+      <w:r>
+        <w:rPr>
+          <w:sz w:val="24"/>
+          <w:szCs w:val="24"/>
+        </w:rPr>
+        <w:t>The estimated completion time for the research would be around week 15.</w:t>
+      </w:r>
+    </w:p>
+    <w:p>
+      <w:pPr>
+        <w:pStyle w:val="Heading1"/>
+      </w:pPr>
+      <w:r>
+        <w:lastRenderedPageBreak/>
+        <w:t>Deliverables</w:t>
+      </w:r>
+    </w:p>
+    <w:p>
+      <w:r>
+        <w:t>What is going to be delivered for this research:</w:t>
+      </w:r>
+    </w:p>
+    <w:p>
+      <w:pPr>
+        <w:pStyle w:val="ListParagraph"/>
+        <w:numPr>
+          <w:ilvl w:val="0"/>
+          <w:numId w:val="3"/>
+        </w:numPr>
+      </w:pPr>
+      <w:r>
+        <w:t>Research plan</w:t>
+      </w:r>
+    </w:p>
+    <w:p>
+      <w:pPr>
+        <w:pStyle w:val="ListParagraph"/>
+        <w:numPr>
+          <w:ilvl w:val="0"/>
+          <w:numId w:val="3"/>
+        </w:numPr>
+      </w:pPr>
+      <w:r>
+        <w:t>Research document</w:t>
+      </w:r>
+    </w:p>
+    <w:p>
+      <w:pPr>
+        <w:pStyle w:val="ListParagraph"/>
+        <w:numPr>
+          <w:ilvl w:val="0"/>
+          <w:numId w:val="3"/>
+        </w:numPr>
+      </w:pPr>
+      <w:r>
+        <w:t>Research report</w:t>
+      </w:r>
+    </w:p>
+    <w:p>
+      <w:pPr>
+        <w:pStyle w:val="ListParagraph"/>
+        <w:numPr>
+          <w:ilvl w:val="0"/>
+          <w:numId w:val="3"/>
+        </w:numPr>
+      </w:pPr>
+      <w:r>
+        <w:t>The chosen database that is being use for the individual project.</w:t>
       </w:r>
     </w:p>
     <w:sectPr>
@@ -1094,6 +1187,119 @@
     </w:lvl>
   </w:abstractNum>
   <w:abstractNum w:abstractNumId="1" w15:restartNumberingAfterBreak="0">
+    <w:nsid w:val="5F06390C"/>
+    <w:multiLevelType w:val="hybridMultilevel"/>
+    <w:tmpl w:val="6B983F20"/>
+    <w:lvl w:ilvl="0" w:tplc="04090001">
+      <w:start w:val="1"/>
+      <w:numFmt w:val="bullet"/>
+      <w:lvlText w:val=""/>
+      <w:lvlJc w:val="left"/>
+      <w:pPr>
+        <w:ind w:left="720" w:hanging="360"/>
+      </w:pPr>
+      <w:rPr>
+        <w:rFonts w:ascii="Symbol" w:hAnsi="Symbol" w:hint="default"/>
+      </w:rPr>
+    </w:lvl>
+    <w:lvl w:ilvl="1" w:tplc="04090003" w:tentative="1">
+      <w:start w:val="1"/>
+      <w:numFmt w:val="bullet"/>
+      <w:lvlText w:val="o"/>
+      <w:lvlJc w:val="left"/>
+      <w:pPr>
+        <w:ind w:left="1440" w:hanging="360"/>
+      </w:pPr>
+      <w:rPr>
+        <w:rFonts w:ascii="Courier New" w:hAnsi="Courier New" w:cs="Courier New" w:hint="default"/>
+      </w:rPr>
+    </w:lvl>
+    <w:lvl w:ilvl="2" w:tplc="04090005" w:tentative="1">
+      <w:start w:val="1"/>
+      <w:numFmt w:val="bullet"/>
+      <w:lvlText w:val=""/>
+      <w:lvlJc w:val="left"/>
+      <w:pPr>
+        <w:ind w:left="2160" w:hanging="360"/>
+      </w:pPr>
+      <w:rPr>
+        <w:rFonts w:ascii="Wingdings" w:hAnsi="Wingdings" w:hint="default"/>
+      </w:rPr>
+    </w:lvl>
+    <w:lvl w:ilvl="3" w:tplc="04090001" w:tentative="1">
+      <w:start w:val="1"/>
+      <w:numFmt w:val="bullet"/>
+      <w:lvlText w:val=""/>
+      <w:lvlJc w:val="left"/>
+      <w:pPr>
+        <w:ind w:left="2880" w:hanging="360"/>
+      </w:pPr>
+      <w:rPr>
+        <w:rFonts w:ascii="Symbol" w:hAnsi="Symbol" w:hint="default"/>
+      </w:rPr>
+    </w:lvl>
+    <w:lvl w:ilvl="4" w:tplc="04090003" w:tentative="1">
+      <w:start w:val="1"/>
+      <w:numFmt w:val="bullet"/>
+      <w:lvlText w:val="o"/>
+      <w:lvlJc w:val="left"/>
+      <w:pPr>
+        <w:ind w:left="3600" w:hanging="360"/>
+      </w:pPr>
+      <w:rPr>
+        <w:rFonts w:ascii="Courier New" w:hAnsi="Courier New" w:cs="Courier New" w:hint="default"/>
+      </w:rPr>
+    </w:lvl>
+    <w:lvl w:ilvl="5" w:tplc="04090005" w:tentative="1">
+      <w:start w:val="1"/>
+      <w:numFmt w:val="bullet"/>
+      <w:lvlText w:val=""/>
+      <w:lvlJc w:val="left"/>
+      <w:pPr>
+        <w:ind w:left="4320" w:hanging="360"/>
+      </w:pPr>
+      <w:rPr>
+        <w:rFonts w:ascii="Wingdings" w:hAnsi="Wingdings" w:hint="default"/>
+      </w:rPr>
+    </w:lvl>
+    <w:lvl w:ilvl="6" w:tplc="04090001" w:tentative="1">
+      <w:start w:val="1"/>
+      <w:numFmt w:val="bullet"/>
+      <w:lvlText w:val=""/>
+      <w:lvlJc w:val="left"/>
+      <w:pPr>
+        <w:ind w:left="5040" w:hanging="360"/>
+      </w:pPr>
+      <w:rPr>
+        <w:rFonts w:ascii="Symbol" w:hAnsi="Symbol" w:hint="default"/>
+      </w:rPr>
+    </w:lvl>
+    <w:lvl w:ilvl="7" w:tplc="04090003" w:tentative="1">
+      <w:start w:val="1"/>
+      <w:numFmt w:val="bullet"/>
+      <w:lvlText w:val="o"/>
+      <w:lvlJc w:val="left"/>
+      <w:pPr>
+        <w:ind w:left="5760" w:hanging="360"/>
+      </w:pPr>
+      <w:rPr>
+        <w:rFonts w:ascii="Courier New" w:hAnsi="Courier New" w:cs="Courier New" w:hint="default"/>
+      </w:rPr>
+    </w:lvl>
+    <w:lvl w:ilvl="8" w:tplc="04090005" w:tentative="1">
+      <w:start w:val="1"/>
+      <w:numFmt w:val="bullet"/>
+      <w:lvlText w:val=""/>
+      <w:lvlJc w:val="left"/>
+      <w:pPr>
+        <w:ind w:left="6480" w:hanging="360"/>
+      </w:pPr>
+      <w:rPr>
+        <w:rFonts w:ascii="Wingdings" w:hAnsi="Wingdings" w:hint="default"/>
+      </w:rPr>
+    </w:lvl>
+  </w:abstractNum>
+  <w:abstractNum w:abstractNumId="2" w15:restartNumberingAfterBreak="0">
     <w:nsid w:val="67F57EE2"/>
     <w:multiLevelType w:val="hybridMultilevel"/>
     <w:tmpl w:val="CEDC7D0C"/>
@@ -1180,10 +1386,13 @@
     </w:lvl>
   </w:abstractNum>
   <w:num w:numId="1" w16cid:durableId="1583298088">
-    <w:abstractNumId w:val="1"/>
+    <w:abstractNumId w:val="2"/>
   </w:num>
   <w:num w:numId="2" w16cid:durableId="1420566688">
     <w:abstractNumId w:val="0"/>
+  </w:num>
+  <w:num w:numId="3" w16cid:durableId="1603492385">
+    <w:abstractNumId w:val="1"/>
   </w:num>
 </w:numbering>
 </file>

</xml_diff>